<commit_message>
Se agregó documentación. Ajuste en el template del curriculum de fomato de CE. Se agregó una pantalla de error 404 personalizada.
</commit_message>
<xml_diff>
--- a/public/word-templates/FORMATO_CV_CE.docx
+++ b/public/word-templates/FORMATO_CV_CE.docx
@@ -60,7 +60,7 @@
                       <wp:positionV relativeFrom="paragraph">
                         <wp:posOffset>-602615</wp:posOffset>
                       </wp:positionV>
-                      <wp:extent cx="7773670" cy="4608830"/>
+                      <wp:extent cx="7774305" cy="4609465"/>
                       <wp:effectExtent l="57150" t="19050" r="76200" b="101600"/>
                       <wp:wrapNone/>
                       <wp:docPr id="1" name="Rectángulo 7"/>
@@ -71,7 +71,7 @@
                             <wps:spPr>
                               <a:xfrm>
                                 <a:off x="0" y="0"/>
-                                <a:ext cx="7773120" cy="4608360"/>
+                                <a:ext cx="7773840" cy="4608720"/>
                               </a:xfrm>
                               <a:prstGeom prst="rect">
                                 <a:avLst/>
@@ -117,7 +117,7 @@
                 </mc:Choice>
                 <mc:Fallback>
                   <w:pict>
-                    <v:rect id="shape_0" ID="Rectángulo 7" fillcolor="#95b3d7" stroked="t" style="position:absolute;margin-left:-39.7pt;margin-top:-47.45pt;width:612pt;height:362.8pt" wp14:anchorId="2C184132">
+                    <v:rect id="shape_0" ID="Rectángulo 7" fillcolor="#95b3d7" stroked="t" style="position:absolute;margin-left:-39.7pt;margin-top:-47.45pt;width:612.05pt;height:362.85pt" wp14:anchorId="2C184132">
                       <w10:wrap type="none"/>
                       <v:fill o:detectmouseclick="t" type="solid" color2="#6a4c28"/>
                       <v:stroke color="#4a7ebb" weight="9360" joinstyle="round" endcap="flat"/>
@@ -421,7 +421,7 @@
               <w:rPr>
                 <w:lang w:val="en-CA"/>
               </w:rPr>
-              <w:t>} ${</w:t>
+              <w:t>}    ${</w:t>
             </w:r>
             <w:r>
               <w:rPr>
@@ -4880,7 +4880,7 @@
               <wp:positionV relativeFrom="paragraph">
                 <wp:posOffset>-450215</wp:posOffset>
               </wp:positionV>
-              <wp:extent cx="2228850" cy="10060305"/>
+              <wp:extent cx="2229485" cy="10060940"/>
               <wp:effectExtent l="50800" t="25400" r="76200" b="107950"/>
               <wp:wrapNone/>
               <wp:docPr id="8" name="Rectángulo 8"/>
@@ -4891,7 +4891,7 @@
                     <wps:spPr>
                       <a:xfrm>
                         <a:off x="0" y="0"/>
-                        <a:ext cx="2228040" cy="10059840"/>
+                        <a:ext cx="2228760" cy="10060200"/>
                       </a:xfrm>
                       <a:prstGeom prst="rect">
                         <a:avLst/>
@@ -4936,7 +4936,7 @@
         </mc:Choice>
         <mc:Fallback>
           <w:pict>
-            <v:rect id="shape_0" ID="Rectángulo 8" fillcolor="#254061" stroked="t" style="position:absolute;margin-left:-39.7pt;margin-top:-35.45pt;width:175.4pt;height:792.05pt" wp14:anchorId="28C7BF98">
+            <v:rect id="shape_0" ID="Rectángulo 8" fillcolor="#254061" stroked="t" style="position:absolute;margin-left:-39.7pt;margin-top:-35.45pt;width:175.45pt;height:792.1pt" wp14:anchorId="28C7BF98">
               <w10:wrap type="none"/>
               <v:fill o:detectmouseclick="t" type="solid" color2="#dabf9e"/>
               <v:stroke color="#4a7ebb" weight="9360" joinstyle="round" endcap="flat"/>

</xml_diff>

<commit_message>
Se ajusto el formulario/BD para los temas a impartir. Ajustes en las plantillas de Word.
</commit_message>
<xml_diff>
--- a/public/word-templates/FORMATO_CV_CE.docx
+++ b/public/word-templates/FORMATO_CV_CE.docx
@@ -60,7 +60,7 @@
                       <wp:positionV relativeFrom="paragraph">
                         <wp:posOffset>-602615</wp:posOffset>
                       </wp:positionV>
-                      <wp:extent cx="7774305" cy="4609465"/>
+                      <wp:extent cx="7774940" cy="4610100"/>
                       <wp:effectExtent l="57150" t="19050" r="76200" b="101600"/>
                       <wp:wrapNone/>
                       <wp:docPr id="1" name="Rectángulo 7"/>
@@ -71,7 +71,7 @@
                             <wps:spPr>
                               <a:xfrm>
                                 <a:off x="0" y="0"/>
-                                <a:ext cx="7773840" cy="4608720"/>
+                                <a:ext cx="7774200" cy="4609440"/>
                               </a:xfrm>
                               <a:prstGeom prst="rect">
                                 <a:avLst/>
@@ -117,7 +117,7 @@
                 </mc:Choice>
                 <mc:Fallback>
                   <w:pict>
-                    <v:rect id="shape_0" ID="Rectángulo 7" fillcolor="#95b3d7" stroked="t" style="position:absolute;margin-left:-39.7pt;margin-top:-47.45pt;width:612.05pt;height:362.85pt" wp14:anchorId="2C184132">
+                    <v:rect id="shape_0" ID="Rectángulo 7" fillcolor="#95b3d7" stroked="t" style="position:absolute;margin-left:-39.7pt;margin-top:-47.45pt;width:612.1pt;height:362.9pt" wp14:anchorId="2C184132">
                       <w10:wrap type="none"/>
                       <v:fill o:detectmouseclick="t" type="solid" color2="#6a4c28"/>
                       <v:stroke color="#4a7ebb" weight="9360" joinstyle="round" endcap="flat"/>
@@ -3965,9 +3965,50 @@
               </w:rPr>
             </w:pPr>
             <w:r>
-              <w:rPr>
-                <w:lang w:val="en-CA"/>
-              </w:rPr>
+              <w:rPr/>
+            </w:r>
+          </w:p>
+          <w:p>
+            <w:pPr>
+              <w:pStyle w:val="Normal"/>
+              <w:spacing w:before="60" w:after="120"/>
+              <w:ind w:left="317" w:hanging="0"/>
+              <w:rPr>
+                <w:lang w:val="en-CA"/>
+              </w:rPr>
+            </w:pPr>
+            <w:r>
+              <w:rPr>
+                <w:lang w:val="en-CA"/>
+              </w:rPr>
+              <w:t xml:space="preserve">Nombre: </w:t>
+            </w:r>
+            <w:r>
+              <w:rPr>
+                <w:b w:val="false"/>
+                <w:bCs w:val="false"/>
+                <w:lang w:val="es-MX"/>
+              </w:rPr>
+              <w:t>${</w:t>
+            </w:r>
+            <w:r>
+              <w:rPr>
+                <w:rFonts w:eastAsia="Times New Roman" w:cs="Times New Roman"/>
+                <w:b w:val="false"/>
+                <w:bCs w:val="false"/>
+                <w:sz w:val="20"/>
+                <w:szCs w:val="20"/>
+                <w:lang w:val="es-MX"/>
+              </w:rPr>
+              <w:t>nombre_tema</w:t>
+            </w:r>
+            <w:r>
+              <w:rPr>
+                <w:b w:val="false"/>
+                <w:bCs w:val="false"/>
+                <w:lang w:val="es-MX"/>
+              </w:rPr>
+              <w:t>}</w:t>
             </w:r>
           </w:p>
           <w:p>
@@ -4880,7 +4921,7 @@
               <wp:positionV relativeFrom="paragraph">
                 <wp:posOffset>-450215</wp:posOffset>
               </wp:positionV>
-              <wp:extent cx="2229485" cy="10060940"/>
+              <wp:extent cx="2230120" cy="10061575"/>
               <wp:effectExtent l="50800" t="25400" r="76200" b="107950"/>
               <wp:wrapNone/>
               <wp:docPr id="8" name="Rectángulo 8"/>
@@ -4891,7 +4932,7 @@
                     <wps:spPr>
                       <a:xfrm>
                         <a:off x="0" y="0"/>
-                        <a:ext cx="2228760" cy="10060200"/>
+                        <a:ext cx="2229480" cy="10060920"/>
                       </a:xfrm>
                       <a:prstGeom prst="rect">
                         <a:avLst/>
@@ -4936,7 +4977,7 @@
         </mc:Choice>
         <mc:Fallback>
           <w:pict>
-            <v:rect id="shape_0" ID="Rectángulo 8" fillcolor="#254061" stroked="t" style="position:absolute;margin-left:-39.7pt;margin-top:-35.45pt;width:175.45pt;height:792.1pt" wp14:anchorId="28C7BF98">
+            <v:rect id="shape_0" ID="Rectángulo 8" fillcolor="#254061" stroked="t" style="position:absolute;margin-left:-39.7pt;margin-top:-35.45pt;width:175.5pt;height:792.15pt" wp14:anchorId="28C7BF98">
               <w10:wrap type="none"/>
               <v:fill o:detectmouseclick="t" type="solid" color2="#dabf9e"/>
               <v:stroke color="#4a7ebb" weight="9360" joinstyle="round" endcap="flat"/>

</xml_diff>

<commit_message>
Ajuste en plantilla... ((seguro vendrán más)
</commit_message>
<xml_diff>
--- a/public/word-templates/FORMATO_CV_CE.docx
+++ b/public/word-templates/FORMATO_CV_CE.docx
@@ -45,10 +45,6 @@
               </w:rPr>
             </w:pPr>
             <w:r>
-              <w:rPr>
-                <w:sz w:val="16"/>
-                <w:szCs w:val="16"/>
-              </w:rPr>
               <mc:AlternateContent>
                 <mc:Choice Requires="wps">
                   <w:drawing>
@@ -60,7 +56,7 @@
                       <wp:positionV relativeFrom="paragraph">
                         <wp:posOffset>-602615</wp:posOffset>
                       </wp:positionV>
-                      <wp:extent cx="7774940" cy="4610100"/>
+                      <wp:extent cx="7772400" cy="4725670"/>
                       <wp:effectExtent l="57150" t="19050" r="76200" b="101600"/>
                       <wp:wrapNone/>
                       <wp:docPr id="1" name="Rectángulo 7"/>
@@ -71,7 +67,7 @@
                             <wps:spPr>
                               <a:xfrm>
                                 <a:off x="0" y="0"/>
-                                <a:ext cx="7774200" cy="4609440"/>
+                                <a:ext cx="7771680" cy="4725000"/>
                               </a:xfrm>
                               <a:prstGeom prst="rect">
                                 <a:avLst/>
@@ -117,7 +113,7 @@
                 </mc:Choice>
                 <mc:Fallback>
                   <w:pict>
-                    <v:rect id="shape_0" ID="Rectángulo 7" fillcolor="#95b3d7" stroked="t" style="position:absolute;margin-left:-39.7pt;margin-top:-47.45pt;width:612.1pt;height:362.9pt" wp14:anchorId="2C184132">
+                    <v:rect id="shape_0" ID="Rectángulo 7" fillcolor="#95b3d7" stroked="t" style="position:absolute;margin-left:-39.7pt;margin-top:-47.45pt;width:611.9pt;height:372pt" wp14:anchorId="2C184132">
                       <w10:wrap type="none"/>
                       <v:fill o:detectmouseclick="t" type="solid" color2="#6a4c28"/>
                       <v:stroke color="#4a7ebb" weight="9360" joinstyle="round" endcap="flat"/>
@@ -127,6 +123,13 @@
                 </mc:Fallback>
               </mc:AlternateContent>
             </w:r>
+            <w:r>
+              <w:rPr>
+                <w:sz w:val="16"/>
+                <w:szCs w:val="16"/>
+              </w:rPr>
+              <w:t xml:space="preserve">             </w:t>
+            </w:r>
           </w:p>
         </w:tc>
         <w:tc>
@@ -152,6 +155,7 @@
                 <w:sz w:val="16"/>
                 <w:szCs w:val="16"/>
               </w:rPr>
+              <w:t xml:space="preserve">  </w:t>
             </w:r>
           </w:p>
         </w:tc>
@@ -3965,7 +3969,9 @@
               </w:rPr>
             </w:pPr>
             <w:r>
-              <w:rPr/>
+              <w:rPr>
+                <w:lang w:val="en-CA"/>
+              </w:rPr>
             </w:r>
           </w:p>
           <w:p>
@@ -4921,7 +4927,7 @@
               <wp:positionV relativeFrom="paragraph">
                 <wp:posOffset>-450215</wp:posOffset>
               </wp:positionV>
-              <wp:extent cx="2230120" cy="10061575"/>
+              <wp:extent cx="2230755" cy="10062210"/>
               <wp:effectExtent l="50800" t="25400" r="76200" b="107950"/>
               <wp:wrapNone/>
               <wp:docPr id="8" name="Rectángulo 8"/>
@@ -4932,7 +4938,7 @@
                     <wps:spPr>
                       <a:xfrm>
                         <a:off x="0" y="0"/>
-                        <a:ext cx="2229480" cy="10060920"/>
+                        <a:ext cx="2230200" cy="10061640"/>
                       </a:xfrm>
                       <a:prstGeom prst="rect">
                         <a:avLst/>
@@ -4977,7 +4983,7 @@
         </mc:Choice>
         <mc:Fallback>
           <w:pict>
-            <v:rect id="shape_0" ID="Rectángulo 8" fillcolor="#254061" stroked="t" style="position:absolute;margin-left:-39.7pt;margin-top:-35.45pt;width:175.5pt;height:792.15pt" wp14:anchorId="28C7BF98">
+            <v:rect id="shape_0" ID="Rectángulo 8" fillcolor="#254061" stroked="t" style="position:absolute;margin-left:-39.7pt;margin-top:-35.45pt;width:175.55pt;height:792.2pt" wp14:anchorId="28C7BF98">
               <w10:wrap type="none"/>
               <v:fill o:detectmouseclick="t" type="solid" color2="#dabf9e"/>
               <v:stroke color="#4a7ebb" weight="9360" joinstyle="round" endcap="flat"/>
@@ -5448,6 +5454,32 @@
       <w:szCs w:val="20"/>
     </w:rPr>
   </w:style>
+  <w:style w:type="character" w:styleId="Caracteresdenotaalpie">
+    <w:name w:val="Caracteres de nota al pie"/>
+    <w:qFormat/>
+    <w:rPr/>
+  </w:style>
+  <w:style w:type="character" w:styleId="Caracteresdenotafinal">
+    <w:name w:val="Caracteres de nota final"/>
+    <w:qFormat/>
+    <w:rPr/>
+  </w:style>
+  <w:style w:type="character" w:styleId="EnlacedeInternet">
+    <w:name w:val="Enlace de Internet"/>
+    <w:rPr>
+      <w:color w:val="000080"/>
+      <w:u w:val="single"/>
+      <w:lang w:val="zxx" w:eastAsia="zxx" w:bidi="zxx"/>
+    </w:rPr>
+  </w:style>
+  <w:style w:type="character" w:styleId="EnlacedeInternetvisitado">
+    <w:name w:val="Enlace de Internet visitado"/>
+    <w:rPr>
+      <w:color w:val="800000"/>
+      <w:u w:val="single"/>
+      <w:lang w:val="zxx" w:eastAsia="zxx" w:bidi="zxx"/>
+    </w:rPr>
+  </w:style>
   <w:style w:type="paragraph" w:styleId="Ttulo">
     <w:name w:val="Título"/>
     <w:basedOn w:val="Normal"/>
@@ -5614,6 +5646,15 @@
     <w:basedOn w:val="Normal"/>
     <w:qFormat/>
     <w:pPr/>
+    <w:rPr/>
+  </w:style>
+  <w:style w:type="paragraph" w:styleId="Contenidodelista">
+    <w:name w:val="Contenido de lista"/>
+    <w:basedOn w:val="Normal"/>
+    <w:qFormat/>
+    <w:pPr>
+      <w:ind w:left="567" w:hanging="0"/>
+    </w:pPr>
     <w:rPr/>
   </w:style>
   <w:style w:type="numbering" w:styleId="NoList" w:default="1">

</xml_diff>

<commit_message>
Ultimas correcciones a los formatos. Ajustes en el front y en la opcion de participar en el proyecto sep.
</commit_message>
<xml_diff>
--- a/public/word-templates/FORMATO_CV_CE.docx
+++ b/public/word-templates/FORMATO_CV_CE.docx
@@ -106,14 +106,6 @@
           </w:tcPr>
           <w:p>
             <w:pPr>
-              <w:pStyle w:val="NombeInstructor"/>
-            </w:pPr>
-            <w:r>
-              <w:t>NOMBRE INSTRUCTOR</w:t>
-            </w:r>
-          </w:p>
-          <w:p>
-            <w:pPr>
               <w:spacing w:before="0"/>
               <w:rPr>
                 <w:sz w:val="16"/>
@@ -123,43 +115,32 @@
             </w:pPr>
             <w:r>
               <w:rPr>
-                <w:sz w:val="16"/>
-                <w:szCs w:val="16"/>
+                <w:b/>
+                <w:color w:val="800000"/>
+                <w:sz w:val="30"/>
               </w:rPr>
               <w:t>${nombre} ${</w:t>
             </w:r>
             <w:proofErr w:type="spellStart"/>
             <w:r>
               <w:rPr>
-                <w:sz w:val="16"/>
-                <w:szCs w:val="16"/>
+                <w:b/>
+                <w:color w:val="800000"/>
+                <w:sz w:val="30"/>
               </w:rPr>
               <w:t>apellido_paterno</w:t>
             </w:r>
             <w:proofErr w:type="spellEnd"/>
             <w:r>
               <w:rPr>
-                <w:sz w:val="16"/>
-                <w:szCs w:val="16"/>
-              </w:rPr>
-              <w:t>} ${</w:t>
-            </w:r>
-            <w:proofErr w:type="spellStart"/>
-            <w:r>
-              <w:rPr>
-                <w:sz w:val="16"/>
-                <w:szCs w:val="16"/>
-              </w:rPr>
-              <w:t>apellido_materno</w:t>
-            </w:r>
-            <w:proofErr w:type="spellEnd"/>
-            <w:r>
-              <w:rPr>
-                <w:sz w:val="16"/>
-                <w:szCs w:val="16"/>
-              </w:rPr>
-              <w:t>}</w:t>
-            </w:r>
+                <w:b/>
+                <w:color w:val="800000"/>
+                <w:sz w:val="30"/>
+              </w:rPr>
+              <w:t>} ${apellido_materno}</w:t>
+            </w:r>
+            <w:bookmarkStart w:id="1" w:name="_GoBack"/>
+            <w:bookmarkEnd w:id="1"/>
           </w:p>
         </w:tc>
       </w:tr>
@@ -276,12 +257,7 @@
             </w:r>
             <w:proofErr w:type="spellEnd"/>
             <w:r>
-              <w:t xml:space="preserve">} </w:t>
-            </w:r>
-            <w:bookmarkStart w:id="1" w:name="_GoBack"/>
-            <w:bookmarkEnd w:id="1"/>
-            <w:r>
-              <w:t xml:space="preserve"> </w:t>
+              <w:t xml:space="preserve">}  </w:t>
             </w:r>
             <w:r>
               <w:t xml:space="preserve"> </w:t>
@@ -1293,7 +1269,7 @@
           </mc:Choice>
           <mc:Fallback>
             <w:pict>
-              <v:rect w14:anchorId="1D3ECFE0" id="Rectángulo 7" o:spid="_x0000_s1026" style="position:absolute;margin-left:-41.4pt;margin-top:-404.15pt;width:621pt;height:403pt;z-index:-251658240;visibility:visible;mso-wrap-style:square;mso-width-percent:0;mso-height-percent:0;mso-wrap-distance-left:9pt;mso-wrap-distance-top:0;mso-wrap-distance-right:9pt;mso-wrap-distance-bottom:0;mso-position-horizontal:absolute;mso-position-horizontal-relative:text;mso-position-vertical:absolute;mso-position-vertical-relative:text;mso-width-percent:0;mso-height-percent:0;mso-width-relative:margin;mso-height-relative:margin;v-text-anchor:middle" o:gfxdata="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" fillcolor="#95b3d7 [1940]" strokecolor="#4579b8 [3044]">
+              <v:rect w14:anchorId="63AB2449" id="Rectángulo 7" o:spid="_x0000_s1026" style="position:absolute;margin-left:-41.4pt;margin-top:-404.15pt;width:621pt;height:403pt;z-index:-251658240;visibility:visible;mso-wrap-style:square;mso-width-percent:0;mso-height-percent:0;mso-wrap-distance-left:9pt;mso-wrap-distance-top:0;mso-wrap-distance-right:9pt;mso-wrap-distance-bottom:0;mso-position-horizontal:absolute;mso-position-horizontal-relative:text;mso-position-vertical:absolute;mso-position-vertical-relative:text;mso-width-percent:0;mso-height-percent:0;mso-width-relative:margin;mso-height-relative:margin;v-text-anchor:middle" o:gfxdata="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" fillcolor="#95b3d7 [1940]" strokecolor="#4579b8 [3044]">
                 <v:shadow on="t" color="black" opacity="22937f" origin=",.5" offset="0,.63889mm"/>
               </v:rect>
             </w:pict>
@@ -3809,7 +3785,7 @@
         </mc:Choice>
         <mc:Fallback>
           <w:pict>
-            <v:rect w14:anchorId="70C0CEA2" id="Rectángulo 8" o:spid="_x0000_s1026" style="position:absolute;margin-left:-43.3pt;margin-top:-43.6pt;width:180pt;height:801.5pt;z-index:-251657216;visibility:visible;mso-wrap-style:square;mso-height-percent:0;mso-wrap-distance-left:9pt;mso-wrap-distance-top:0;mso-wrap-distance-right:9pt;mso-wrap-distance-bottom:0;mso-position-horizontal:absolute;mso-position-horizontal-relative:text;mso-position-vertical:absolute;mso-position-vertical-relative:text;mso-height-percent:0;mso-height-relative:margin;v-text-anchor:middle" o:gfxdata="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" fillcolor="#243f60 [1604]" strokecolor="#4579b8 [3044]">
+            <v:rect w14:anchorId="01ED6E83" id="Rectángulo 8" o:spid="_x0000_s1026" style="position:absolute;margin-left:-43.3pt;margin-top:-43.6pt;width:180pt;height:801.5pt;z-index:-251657216;visibility:visible;mso-wrap-style:square;mso-height-percent:0;mso-wrap-distance-left:9pt;mso-wrap-distance-top:0;mso-wrap-distance-right:9pt;mso-wrap-distance-bottom:0;mso-position-horizontal:absolute;mso-position-horizontal-relative:text;mso-position-vertical:absolute;mso-position-vertical-relative:text;mso-height-percent:0;mso-height-relative:margin;v-text-anchor:middle" o:gfxdata="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" fillcolor="#243f60 [1604]" strokecolor="#4579b8 [3044]">
               <v:shadow on="t" color="black" opacity="22937f" origin=",.5" offset="0,.63889mm"/>
             </v:rect>
           </w:pict>

</xml_diff>